<commit_message>
ajuste municipio + ia
</commit_message>
<xml_diff>
--- a/public/templates/DFD_Diagnostico_Unificado_Template.docx
+++ b/public/templates/DFD_Diagnostico_Unificado_Template.docx
@@ -30,163 +30,180 @@
       </w:pPr>
     </w:p>
     <w:p>
+      <w:proofErr w:type="spellStart"/>
       <w:r>
         <w:rPr>
           <w:b/>
           <w:sz w:val="24"/>
         </w:rPr>
-        <w:t>Identificação da Demanda</w:t>
-      </w:r>
-    </w:p>
-    <w:p>
-      <w:r>
-        <w:t>Setor Requisitante: ${setor}</w:t>
-      </w:r>
-    </w:p>
-    <w:p>
-      <w:r>
-        <w:t>(Unidade/Setor/Dept): ${departamento}</w:t>
-      </w:r>
-    </w:p>
-    <w:p>
-      <w:r>
-        <w:t>Responsável pela demanda: ${responsavel}</w:t>
-      </w:r>
-    </w:p>
-    <w:p/>
-    <w:p>
+        <w:t>Identificação</w:t>
+      </w:r>
+      <w:proofErr w:type="spellEnd"/>
       <w:r>
         <w:rPr>
           <w:b/>
           <w:sz w:val="24"/>
         </w:rPr>
-        <w:t>1. Objeto da Contratação</w:t>
-      </w:r>
-    </w:p>
-    <w:p>
-      <w:r>
-        <w:t>${descricaoObjeto}</w:t>
-      </w:r>
-    </w:p>
-    <w:p>
-      <w:r>
-        <w:t>Valor estimado da contratação: R$ ${valor}</w:t>
-      </w:r>
-    </w:p>
-    <w:p>
+        <w:t xml:space="preserve"> da </w:t>
+      </w:r>
+      <w:proofErr w:type="spellStart"/>
       <w:r>
         <w:rPr>
           <w:b/>
           <w:sz w:val="24"/>
         </w:rPr>
-        <w:t>2. Fonte da Demanda</w:t>
-      </w:r>
+        <w:t>Demanda</w:t>
+      </w:r>
+      <w:proofErr w:type="spellEnd"/>
     </w:p>
     <w:p>
-      <w:r>
-        <w:t>Fonte: ${origem_fonte}</w:t>
+      <w:proofErr w:type="spellStart"/>
+      <w:r>
+        <w:t>Setor</w:t>
+      </w:r>
+      <w:proofErr w:type="spellEnd"/>
+      <w:r>
+        <w:t xml:space="preserve"> </w:t>
+      </w:r>
+      <w:proofErr w:type="spellStart"/>
+      <w:r>
+        <w:t>Requisitante</w:t>
+      </w:r>
+      <w:proofErr w:type="spellEnd"/>
+      <w:r>
+        <w:t>: ${</w:t>
+      </w:r>
+      <w:proofErr w:type="spellStart"/>
+      <w:r>
+        <w:t>setor</w:t>
+      </w:r>
+      <w:proofErr w:type="spellEnd"/>
+      <w:r>
+        <w:t>}</w:t>
       </w:r>
     </w:p>
     <w:p>
       <w:r>
-        <w:t>Unidade: ${unidade_nome}</w:t>
+        <w:t>(</w:t>
+      </w:r>
+      <w:proofErr w:type="spellStart"/>
+      <w:r>
+        <w:t>Unidade</w:t>
+      </w:r>
+      <w:proofErr w:type="spellEnd"/>
+      <w:r>
+        <w:t>/</w:t>
+      </w:r>
+      <w:proofErr w:type="spellStart"/>
+      <w:r>
+        <w:t>Setor</w:t>
+      </w:r>
+      <w:proofErr w:type="spellEnd"/>
+      <w:r>
+        <w:t>/Dept): ${</w:t>
+      </w:r>
+      <w:proofErr w:type="spellStart"/>
+      <w:r>
+        <w:t>departamento</w:t>
+      </w:r>
+      <w:proofErr w:type="spellEnd"/>
+      <w:r>
+        <w:t>}</w:t>
       </w:r>
     </w:p>
+    <w:p>
+      <w:proofErr w:type="spellStart"/>
+      <w:r>
+        <w:t>Responsável</w:t>
+      </w:r>
+      <w:proofErr w:type="spellEnd"/>
+      <w:r>
+        <w:t xml:space="preserve"> pela </w:t>
+      </w:r>
+      <w:proofErr w:type="spellStart"/>
+      <w:r>
+        <w:t>demanda</w:t>
+      </w:r>
+      <w:proofErr w:type="spellEnd"/>
+      <w:r>
+        <w:t>: ${</w:t>
+      </w:r>
+      <w:proofErr w:type="spellStart"/>
+      <w:r>
+        <w:t>responsavel</w:t>
+      </w:r>
+      <w:proofErr w:type="spellEnd"/>
+      <w:r>
+        <w:t>}</w:t>
+      </w:r>
+    </w:p>
+    <w:p/>
     <w:p>
       <w:r>
         <w:rPr>
           <w:b/>
           <w:sz w:val="24"/>
         </w:rPr>
-        <w:t>3. Impacto Esperado</w:t>
-      </w:r>
-    </w:p>
-    <w:p>
-      <w:r>
-        <w:t>Justificativa: ${justificativa}</w:t>
-      </w:r>
-    </w:p>
-    <w:p>
-      <w:r>
-        <w:t>Meta de impacto: ${impacto_meta}</w:t>
-      </w:r>
-    </w:p>
-    <w:p>
+        <w:t xml:space="preserve">1. </w:t>
+      </w:r>
+      <w:proofErr w:type="spellStart"/>
       <w:r>
         <w:rPr>
           <w:b/>
           <w:sz w:val="24"/>
         </w:rPr>
-        <w:t>4. Priorização (Matriz GUT)</w:t>
-      </w:r>
-    </w:p>
-    <w:p>
-      <w:r>
-        <w:t>Critério: ${criterio}</w:t>
-      </w:r>
-    </w:p>
-    <w:p>
-      <w:r>
-        <w:t>Justificativa da prioridade: ${priorizacao_justificativa}</w:t>
-      </w:r>
-    </w:p>
-    <w:p>
+        <w:t>Objeto</w:t>
+      </w:r>
+      <w:proofErr w:type="spellEnd"/>
       <w:r>
         <w:rPr>
           <w:b/>
           <w:sz w:val="24"/>
         </w:rPr>
-        <w:t>5. Análise Técnica e de Riscos</w:t>
-      </w:r>
-    </w:p>
-    <w:p>
-      <w:r>
-        <w:t>Escopo dos serviços: ${escopo}</w:t>
-      </w:r>
-    </w:p>
-    <w:p>
-      <w:r>
-        <w:t>Requisitos técnicos: ${requisitos_tecnicos}</w:t>
-      </w:r>
-    </w:p>
-    <w:p>
-      <w:r>
-        <w:t>Riscos: ${riscos_ocupacionais}</w:t>
-      </w:r>
-    </w:p>
-    <w:p>
-      <w:r>
-        <w:lastRenderedPageBreak/>
-        <w:t>Normas: ${riscos_normas}</w:t>
-      </w:r>
-    </w:p>
-    <w:p>
-      <w:r>
-        <w:t>Justificativa: ${riscos_justificativa}</w:t>
-      </w:r>
-    </w:p>
-    <w:p>
+        <w:t xml:space="preserve"> da </w:t>
+      </w:r>
+      <w:proofErr w:type="spellStart"/>
       <w:r>
         <w:rPr>
           <w:b/>
           <w:sz w:val="24"/>
         </w:rPr>
-        <w:t>6. Análise de Alternativas</w:t>
-      </w:r>
+        <w:t>Contratação</w:t>
+      </w:r>
+      <w:proofErr w:type="spellEnd"/>
     </w:p>
     <w:p>
       <w:r>
-        <w:t>Opção A: ${alternativa_a}</w:t>
+        <w:t>${</w:t>
+      </w:r>
+      <w:proofErr w:type="spellStart"/>
+      <w:r>
+        <w:t>descricaoObjeto</w:t>
+      </w:r>
+      <w:proofErr w:type="spellEnd"/>
+      <w:r>
+        <w:t>}</w:t>
       </w:r>
     </w:p>
     <w:p>
       <w:r>
-        <w:t>Opção B: ${alternativa_b}</w:t>
-      </w:r>
-    </w:p>
-    <w:p>
-      <w:r>
-        <w:t>Conclusão: ${alternativa_conclusao}</w:t>
+        <w:t xml:space="preserve">Valor </w:t>
+      </w:r>
+      <w:proofErr w:type="spellStart"/>
+      <w:r>
+        <w:t>estimado</w:t>
+      </w:r>
+      <w:proofErr w:type="spellEnd"/>
+      <w:r>
+        <w:t xml:space="preserve"> da </w:t>
+      </w:r>
+      <w:proofErr w:type="spellStart"/>
+      <w:r>
+        <w:t>contratação</w:t>
+      </w:r>
+      <w:proofErr w:type="spellEnd"/>
+      <w:r>
+        <w:t>: R$ ${valor}</w:t>
       </w:r>
     </w:p>
     <w:p>
@@ -195,46 +212,47 @@
           <w:b/>
           <w:sz w:val="24"/>
         </w:rPr>
-        <w:t>7. Risco de Inércia</w:t>
-      </w:r>
-    </w:p>
-    <w:p>
-      <w:r>
-        <w:t>Risco: ${inerciarisco}</w:t>
-      </w:r>
-    </w:p>
-    <w:p>
-      <w:r>
-        <w:t>Plano de contingência: ${inerciaplano}</w:t>
-      </w:r>
-    </w:p>
-    <w:p>
+        <w:t xml:space="preserve">2. Fonte da </w:t>
+      </w:r>
+      <w:proofErr w:type="spellStart"/>
       <w:r>
         <w:rPr>
           <w:b/>
           <w:sz w:val="24"/>
         </w:rPr>
-        <w:t>8. Execução e Condições</w:t>
-      </w:r>
+        <w:t>Demanda</w:t>
+      </w:r>
+      <w:proofErr w:type="spellEnd"/>
     </w:p>
     <w:p>
       <w:r>
-        <w:t>Prazo de execução: ${prazo_execucao}</w:t>
+        <w:t>Fonte: ${</w:t>
+      </w:r>
+      <w:proofErr w:type="spellStart"/>
+      <w:r>
+        <w:t>origem_fonte</w:t>
+      </w:r>
+      <w:proofErr w:type="spellEnd"/>
+      <w:r>
+        <w:t>}</w:t>
       </w:r>
     </w:p>
     <w:p>
-      <w:r>
-        <w:t>Forma de pagamento: ${forma_pagamento}</w:t>
-      </w:r>
-    </w:p>
-    <w:p>
-      <w:r>
-        <w:t>Prazo de vigência: ${prazo_vigencia}</w:t>
-      </w:r>
-    </w:p>
-    <w:p>
-      <w:r>
-        <w:t>Condições de pagamento: ${condicoes_pagamento}</w:t>
+      <w:proofErr w:type="spellStart"/>
+      <w:r>
+        <w:t>Unidade</w:t>
+      </w:r>
+      <w:proofErr w:type="spellEnd"/>
+      <w:r>
+        <w:t>: ${</w:t>
+      </w:r>
+      <w:proofErr w:type="spellStart"/>
+      <w:r>
+        <w:t>unidade_nome</w:t>
+      </w:r>
+      <w:proofErr w:type="spellEnd"/>
+      <w:r>
+        <w:t>}</w:t>
       </w:r>
     </w:p>
     <w:p>
@@ -243,36 +261,55 @@
           <w:b/>
           <w:sz w:val="24"/>
         </w:rPr>
-        <w:t>9. ODS e Sustentabilidade</w:t>
-      </w:r>
-    </w:p>
-    <w:p>
-      <w:r>
-        <w:t>ODS vinculados: ${ods_vinculados}</w:t>
-      </w:r>
-    </w:p>
-    <w:p>
-      <w:r>
-        <w:t>Ação sustentável: ${acao_sustentavel}</w:t>
-      </w:r>
-    </w:p>
-    <w:p>
+        <w:t xml:space="preserve">3. Impacto </w:t>
+      </w:r>
+      <w:proofErr w:type="spellStart"/>
       <w:r>
         <w:rPr>
           <w:b/>
           <w:sz w:val="24"/>
         </w:rPr>
-        <w:t>10. Validação e Conformidade (IA)</w:t>
-      </w:r>
+        <w:t>Esperado</w:t>
+      </w:r>
+      <w:proofErr w:type="spellEnd"/>
     </w:p>
     <w:p>
-      <w:r>
-        <w:t>Detecção de duplicidade: ${ia_duplicidade}</w:t>
+      <w:proofErr w:type="spellStart"/>
+      <w:r>
+        <w:t>Justificativa</w:t>
+      </w:r>
+      <w:proofErr w:type="spellEnd"/>
+      <w:r>
+        <w:t>: ${</w:t>
+      </w:r>
+      <w:proofErr w:type="spellStart"/>
+      <w:r>
+        <w:t>justificativa</w:t>
+      </w:r>
+      <w:proofErr w:type="spellEnd"/>
+      <w:r>
+        <w:t>}</w:t>
       </w:r>
     </w:p>
     <w:p>
       <w:r>
-        <w:t>Validação PPA/LOA: ${ia_validacao}</w:t>
+        <w:t xml:space="preserve">Meta de </w:t>
+      </w:r>
+      <w:proofErr w:type="spellStart"/>
+      <w:r>
+        <w:t>impacto</w:t>
+      </w:r>
+      <w:proofErr w:type="spellEnd"/>
+      <w:r>
+        <w:t>: ${</w:t>
+      </w:r>
+      <w:proofErr w:type="spellStart"/>
+      <w:r>
+        <w:t>impacto_meta</w:t>
+      </w:r>
+      <w:proofErr w:type="spellEnd"/>
+      <w:r>
+        <w:t>}</w:t>
       </w:r>
     </w:p>
     <w:p>
@@ -281,23 +318,754 @@
           <w:b/>
           <w:sz w:val="24"/>
         </w:rPr>
-        <w:t>11. Transparência Pública</w:t>
+        <w:t xml:space="preserve">4. </w:t>
+      </w:r>
+      <w:proofErr w:type="spellStart"/>
+      <w:r>
+        <w:rPr>
+          <w:b/>
+          <w:sz w:val="24"/>
+        </w:rPr>
+        <w:t>Priorização</w:t>
+      </w:r>
+      <w:proofErr w:type="spellEnd"/>
+      <w:r>
+        <w:rPr>
+          <w:b/>
+          <w:sz w:val="24"/>
+        </w:rPr>
+        <w:t xml:space="preserve"> (</w:t>
+      </w:r>
+      <w:proofErr w:type="spellStart"/>
+      <w:r>
+        <w:rPr>
+          <w:b/>
+          <w:sz w:val="24"/>
+        </w:rPr>
+        <w:t>Matriz</w:t>
+      </w:r>
+      <w:proofErr w:type="spellEnd"/>
+      <w:r>
+        <w:rPr>
+          <w:b/>
+          <w:sz w:val="24"/>
+        </w:rPr>
+        <w:t xml:space="preserve"> GUT)</w:t>
       </w:r>
     </w:p>
     <w:p>
-      <w:r>
-        <w:t>Resumo público: ${transparencia_resumo}</w:t>
+      <w:proofErr w:type="spellStart"/>
+      <w:r>
+        <w:t>Critério</w:t>
+      </w:r>
+      <w:proofErr w:type="spellEnd"/>
+      <w:r>
+        <w:t>: ${</w:t>
+      </w:r>
+      <w:proofErr w:type="spellStart"/>
+      <w:r>
+        <w:t>criterio</w:t>
+      </w:r>
+      <w:proofErr w:type="spellEnd"/>
+      <w:r>
+        <w:t>}</w:t>
       </w:r>
     </w:p>
     <w:p>
-      <w:r>
-        <w:t>FAQ jurídico: ${transparencia_faq}</w:t>
+      <w:proofErr w:type="spellStart"/>
+      <w:r>
+        <w:t>Justificativa</w:t>
+      </w:r>
+      <w:proofErr w:type="spellEnd"/>
+      <w:r>
+        <w:t xml:space="preserve"> da </w:t>
+      </w:r>
+      <w:proofErr w:type="spellStart"/>
+      <w:r>
+        <w:t>prioridade</w:t>
+      </w:r>
+      <w:proofErr w:type="spellEnd"/>
+      <w:r>
+        <w:t>: ${</w:t>
+      </w:r>
+      <w:proofErr w:type="spellStart"/>
+      <w:r>
+        <w:t>priorizacao_justificativa</w:t>
+      </w:r>
+      <w:proofErr w:type="spellEnd"/>
+      <w:r>
+        <w:t>}</w:t>
       </w:r>
     </w:p>
     <w:p>
       <w:r>
-        <w:t>Prazo para publicação: ${transparencia_prazo} dias úteis</w:t>
-      </w:r>
+        <w:rPr>
+          <w:b/>
+          <w:sz w:val="24"/>
+        </w:rPr>
+        <w:t xml:space="preserve">5. </w:t>
+      </w:r>
+      <w:proofErr w:type="spellStart"/>
+      <w:r>
+        <w:rPr>
+          <w:b/>
+          <w:sz w:val="24"/>
+        </w:rPr>
+        <w:t>Análise</w:t>
+      </w:r>
+      <w:proofErr w:type="spellEnd"/>
+      <w:r>
+        <w:rPr>
+          <w:b/>
+          <w:sz w:val="24"/>
+        </w:rPr>
+        <w:t xml:space="preserve"> Técnica e de </w:t>
+      </w:r>
+      <w:proofErr w:type="spellStart"/>
+      <w:r>
+        <w:rPr>
+          <w:b/>
+          <w:sz w:val="24"/>
+        </w:rPr>
+        <w:t>Riscos</w:t>
+      </w:r>
+      <w:proofErr w:type="spellEnd"/>
+    </w:p>
+    <w:p>
+      <w:proofErr w:type="spellStart"/>
+      <w:r>
+        <w:t>Escopo</w:t>
+      </w:r>
+      <w:proofErr w:type="spellEnd"/>
+      <w:r>
+        <w:t xml:space="preserve"> dos </w:t>
+      </w:r>
+      <w:proofErr w:type="spellStart"/>
+      <w:r>
+        <w:t>serviços</w:t>
+      </w:r>
+      <w:proofErr w:type="spellEnd"/>
+      <w:r>
+        <w:t>: ${</w:t>
+      </w:r>
+      <w:proofErr w:type="spellStart"/>
+      <w:r>
+        <w:t>escopo</w:t>
+      </w:r>
+      <w:proofErr w:type="spellEnd"/>
+      <w:r>
+        <w:t>}</w:t>
+      </w:r>
+    </w:p>
+    <w:p>
+      <w:proofErr w:type="spellStart"/>
+      <w:r>
+        <w:t>Requisitos</w:t>
+      </w:r>
+      <w:proofErr w:type="spellEnd"/>
+      <w:r>
+        <w:t xml:space="preserve"> </w:t>
+      </w:r>
+      <w:proofErr w:type="spellStart"/>
+      <w:r>
+        <w:t>técnicos</w:t>
+      </w:r>
+      <w:proofErr w:type="spellEnd"/>
+      <w:r>
+        <w:t>: ${</w:t>
+      </w:r>
+      <w:proofErr w:type="spellStart"/>
+      <w:r>
+        <w:t>requisitos_tecnicos</w:t>
+      </w:r>
+      <w:proofErr w:type="spellEnd"/>
+      <w:r>
+        <w:t>}</w:t>
+      </w:r>
+    </w:p>
+    <w:p>
+      <w:proofErr w:type="spellStart"/>
+      <w:r>
+        <w:t>Riscos</w:t>
+      </w:r>
+      <w:proofErr w:type="spellEnd"/>
+      <w:r>
+        <w:t>: ${</w:t>
+      </w:r>
+      <w:proofErr w:type="spellStart"/>
+      <w:r>
+        <w:t>riscos_ocupacionais</w:t>
+      </w:r>
+      <w:proofErr w:type="spellEnd"/>
+      <w:r>
+        <w:t>}</w:t>
+      </w:r>
+    </w:p>
+    <w:p>
+      <w:r>
+        <w:lastRenderedPageBreak/>
+        <w:t>Normas: ${</w:t>
+      </w:r>
+      <w:proofErr w:type="spellStart"/>
+      <w:r>
+        <w:t>riscos_normas</w:t>
+      </w:r>
+      <w:proofErr w:type="spellEnd"/>
+      <w:r>
+        <w:t>}</w:t>
+      </w:r>
+    </w:p>
+    <w:p>
+      <w:proofErr w:type="spellStart"/>
+      <w:r>
+        <w:t>Justificativa</w:t>
+      </w:r>
+      <w:proofErr w:type="spellEnd"/>
+      <w:r>
+        <w:t>: ${</w:t>
+      </w:r>
+      <w:proofErr w:type="spellStart"/>
+      <w:r>
+        <w:t>riscos_justificativa</w:t>
+      </w:r>
+      <w:proofErr w:type="spellEnd"/>
+      <w:r>
+        <w:t>}</w:t>
+      </w:r>
+    </w:p>
+    <w:p>
+      <w:r>
+        <w:rPr>
+          <w:b/>
+          <w:sz w:val="24"/>
+        </w:rPr>
+        <w:t xml:space="preserve">6. </w:t>
+      </w:r>
+      <w:proofErr w:type="spellStart"/>
+      <w:r>
+        <w:rPr>
+          <w:b/>
+          <w:sz w:val="24"/>
+        </w:rPr>
+        <w:t>Análise</w:t>
+      </w:r>
+      <w:proofErr w:type="spellEnd"/>
+      <w:r>
+        <w:rPr>
+          <w:b/>
+          <w:sz w:val="24"/>
+        </w:rPr>
+        <w:t xml:space="preserve"> de </w:t>
+      </w:r>
+      <w:proofErr w:type="spellStart"/>
+      <w:r>
+        <w:rPr>
+          <w:b/>
+          <w:sz w:val="24"/>
+        </w:rPr>
+        <w:t>Alternativas</w:t>
+      </w:r>
+      <w:proofErr w:type="spellEnd"/>
+    </w:p>
+    <w:p>
+      <w:proofErr w:type="spellStart"/>
+      <w:r>
+        <w:t>Opção</w:t>
+      </w:r>
+      <w:proofErr w:type="spellEnd"/>
+      <w:r>
+        <w:t xml:space="preserve"> A: ${</w:t>
+      </w:r>
+      <w:proofErr w:type="spellStart"/>
+      <w:r>
+        <w:t>alternativa_a</w:t>
+      </w:r>
+      <w:proofErr w:type="spellEnd"/>
+      <w:r>
+        <w:t>}</w:t>
+      </w:r>
+    </w:p>
+    <w:p>
+      <w:proofErr w:type="spellStart"/>
+      <w:r>
+        <w:t>Opção</w:t>
+      </w:r>
+      <w:proofErr w:type="spellEnd"/>
+      <w:r>
+        <w:t xml:space="preserve"> B: ${</w:t>
+      </w:r>
+      <w:proofErr w:type="spellStart"/>
+      <w:r>
+        <w:t>alternativa_b</w:t>
+      </w:r>
+      <w:proofErr w:type="spellEnd"/>
+      <w:r>
+        <w:t>}</w:t>
+      </w:r>
+    </w:p>
+    <w:p>
+      <w:proofErr w:type="spellStart"/>
+      <w:r>
+        <w:t>Conclusão</w:t>
+      </w:r>
+      <w:proofErr w:type="spellEnd"/>
+      <w:r>
+        <w:t>: ${</w:t>
+      </w:r>
+      <w:proofErr w:type="spellStart"/>
+      <w:r>
+        <w:t>alternativa_conclusao</w:t>
+      </w:r>
+      <w:proofErr w:type="spellEnd"/>
+      <w:r>
+        <w:t>}</w:t>
+      </w:r>
+    </w:p>
+    <w:p>
+      <w:r>
+        <w:rPr>
+          <w:b/>
+          <w:sz w:val="24"/>
+        </w:rPr>
+        <w:t xml:space="preserve">7. Risco de </w:t>
+      </w:r>
+      <w:proofErr w:type="spellStart"/>
+      <w:r>
+        <w:rPr>
+          <w:b/>
+          <w:sz w:val="24"/>
+        </w:rPr>
+        <w:t>Inércia</w:t>
+      </w:r>
+      <w:proofErr w:type="spellEnd"/>
+    </w:p>
+    <w:p>
+      <w:r>
+        <w:t>Risco: ${</w:t>
+      </w:r>
+      <w:proofErr w:type="spellStart"/>
+      <w:r>
+        <w:t>inerciarisco</w:t>
+      </w:r>
+      <w:proofErr w:type="spellEnd"/>
+      <w:r>
+        <w:t>}</w:t>
+      </w:r>
+    </w:p>
+    <w:p>
+      <w:r>
+        <w:t xml:space="preserve">Plano de </w:t>
+      </w:r>
+      <w:proofErr w:type="spellStart"/>
+      <w:r>
+        <w:t>contingência</w:t>
+      </w:r>
+      <w:proofErr w:type="spellEnd"/>
+      <w:r>
+        <w:t>: ${</w:t>
+      </w:r>
+      <w:proofErr w:type="spellStart"/>
+      <w:r>
+        <w:t>inerciaplano</w:t>
+      </w:r>
+      <w:proofErr w:type="spellEnd"/>
+      <w:r>
+        <w:t>}</w:t>
+      </w:r>
+    </w:p>
+    <w:p>
+      <w:r>
+        <w:rPr>
+          <w:b/>
+          <w:sz w:val="24"/>
+        </w:rPr>
+        <w:t xml:space="preserve">8. </w:t>
+      </w:r>
+      <w:proofErr w:type="spellStart"/>
+      <w:r>
+        <w:rPr>
+          <w:b/>
+          <w:sz w:val="24"/>
+        </w:rPr>
+        <w:t>Execução</w:t>
+      </w:r>
+      <w:proofErr w:type="spellEnd"/>
+      <w:r>
+        <w:rPr>
+          <w:b/>
+          <w:sz w:val="24"/>
+        </w:rPr>
+        <w:t xml:space="preserve"> e </w:t>
+      </w:r>
+      <w:proofErr w:type="spellStart"/>
+      <w:r>
+        <w:rPr>
+          <w:b/>
+          <w:sz w:val="24"/>
+        </w:rPr>
+        <w:t>Condições</w:t>
+      </w:r>
+      <w:proofErr w:type="spellEnd"/>
+    </w:p>
+    <w:p>
+      <w:proofErr w:type="spellStart"/>
+      <w:r>
+        <w:t>Prazo</w:t>
+      </w:r>
+      <w:proofErr w:type="spellEnd"/>
+      <w:r>
+        <w:t xml:space="preserve"> de </w:t>
+      </w:r>
+      <w:proofErr w:type="spellStart"/>
+      <w:r>
+        <w:t>execução</w:t>
+      </w:r>
+      <w:proofErr w:type="spellEnd"/>
+      <w:r>
+        <w:t>: ${</w:t>
+      </w:r>
+      <w:proofErr w:type="spellStart"/>
+      <w:r>
+        <w:t>prazo_execucao</w:t>
+      </w:r>
+      <w:proofErr w:type="spellEnd"/>
+      <w:r>
+        <w:t>}</w:t>
+      </w:r>
+    </w:p>
+    <w:p>
+      <w:r>
+        <w:t xml:space="preserve">Forma de </w:t>
+      </w:r>
+      <w:proofErr w:type="spellStart"/>
+      <w:r>
+        <w:t>pagamento</w:t>
+      </w:r>
+      <w:proofErr w:type="spellEnd"/>
+      <w:r>
+        <w:t>: ${</w:t>
+      </w:r>
+      <w:proofErr w:type="spellStart"/>
+      <w:r>
+        <w:t>forma_pagamento</w:t>
+      </w:r>
+      <w:proofErr w:type="spellEnd"/>
+      <w:r>
+        <w:t>}</w:t>
+      </w:r>
+    </w:p>
+    <w:p>
+      <w:proofErr w:type="spellStart"/>
+      <w:r>
+        <w:t>Prazo</w:t>
+      </w:r>
+      <w:proofErr w:type="spellEnd"/>
+      <w:r>
+        <w:t xml:space="preserve"> de </w:t>
+      </w:r>
+      <w:proofErr w:type="spellStart"/>
+      <w:r>
+        <w:t>vigência</w:t>
+      </w:r>
+      <w:proofErr w:type="spellEnd"/>
+      <w:r>
+        <w:t>: ${</w:t>
+      </w:r>
+      <w:proofErr w:type="spellStart"/>
+      <w:r>
+        <w:t>prazo_vigencia</w:t>
+      </w:r>
+      <w:proofErr w:type="spellEnd"/>
+      <w:r>
+        <w:t>}</w:t>
+      </w:r>
+    </w:p>
+    <w:p>
+      <w:proofErr w:type="spellStart"/>
+      <w:r>
+        <w:t>Condições</w:t>
+      </w:r>
+      <w:proofErr w:type="spellEnd"/>
+      <w:r>
+        <w:t xml:space="preserve"> de </w:t>
+      </w:r>
+      <w:proofErr w:type="spellStart"/>
+      <w:r>
+        <w:t>pagamento</w:t>
+      </w:r>
+      <w:proofErr w:type="spellEnd"/>
+      <w:r>
+        <w:t>: ${</w:t>
+      </w:r>
+      <w:proofErr w:type="spellStart"/>
+      <w:r>
+        <w:t>condicoes_pagamento</w:t>
+      </w:r>
+      <w:proofErr w:type="spellEnd"/>
+      <w:r>
+        <w:t>}</w:t>
+      </w:r>
+    </w:p>
+    <w:p>
+      <w:r>
+        <w:rPr>
+          <w:b/>
+          <w:sz w:val="24"/>
+        </w:rPr>
+        <w:t xml:space="preserve">9. ODS e </w:t>
+      </w:r>
+      <w:proofErr w:type="spellStart"/>
+      <w:r>
+        <w:rPr>
+          <w:b/>
+          <w:sz w:val="24"/>
+        </w:rPr>
+        <w:t>Sustentabilidade</w:t>
+      </w:r>
+      <w:proofErr w:type="spellEnd"/>
+    </w:p>
+    <w:p>
+      <w:r>
+        <w:t xml:space="preserve">ODS </w:t>
+      </w:r>
+      <w:proofErr w:type="spellStart"/>
+      <w:r>
+        <w:t>vinculados</w:t>
+      </w:r>
+      <w:proofErr w:type="spellEnd"/>
+      <w:r>
+        <w:t>: ${</w:t>
+      </w:r>
+      <w:proofErr w:type="spellStart"/>
+      <w:r>
+        <w:t>ods_vinculados</w:t>
+      </w:r>
+      <w:proofErr w:type="spellEnd"/>
+      <w:r>
+        <w:t>}</w:t>
+      </w:r>
+    </w:p>
+    <w:p>
+      <w:proofErr w:type="spellStart"/>
+      <w:r>
+        <w:t>Ação</w:t>
+      </w:r>
+      <w:proofErr w:type="spellEnd"/>
+      <w:r>
+        <w:t xml:space="preserve"> </w:t>
+      </w:r>
+      <w:proofErr w:type="spellStart"/>
+      <w:r>
+        <w:t>sustentável</w:t>
+      </w:r>
+      <w:proofErr w:type="spellEnd"/>
+      <w:r>
+        <w:t>: ${</w:t>
+      </w:r>
+      <w:proofErr w:type="spellStart"/>
+      <w:r>
+        <w:t>acao_sustentavel</w:t>
+      </w:r>
+      <w:proofErr w:type="spellEnd"/>
+      <w:r>
+        <w:t>}</w:t>
+      </w:r>
+    </w:p>
+    <w:p>
+      <w:r>
+        <w:rPr>
+          <w:b/>
+          <w:sz w:val="24"/>
+        </w:rPr>
+        <w:t xml:space="preserve">10. </w:t>
+      </w:r>
+      <w:proofErr w:type="spellStart"/>
+      <w:r>
+        <w:rPr>
+          <w:b/>
+          <w:sz w:val="24"/>
+        </w:rPr>
+        <w:t>Validação</w:t>
+      </w:r>
+      <w:proofErr w:type="spellEnd"/>
+      <w:r>
+        <w:rPr>
+          <w:b/>
+          <w:sz w:val="24"/>
+        </w:rPr>
+        <w:t xml:space="preserve"> e </w:t>
+      </w:r>
+      <w:proofErr w:type="spellStart"/>
+      <w:r>
+        <w:rPr>
+          <w:b/>
+          <w:sz w:val="24"/>
+        </w:rPr>
+        <w:t>Conformidade</w:t>
+      </w:r>
+      <w:proofErr w:type="spellEnd"/>
+      <w:r>
+        <w:rPr>
+          <w:b/>
+          <w:sz w:val="24"/>
+        </w:rPr>
+        <w:t xml:space="preserve"> (IA)</w:t>
+      </w:r>
+    </w:p>
+    <w:p>
+      <w:proofErr w:type="spellStart"/>
+      <w:r>
+        <w:t>Detecção</w:t>
+      </w:r>
+      <w:proofErr w:type="spellEnd"/>
+      <w:r>
+        <w:t xml:space="preserve"> de </w:t>
+      </w:r>
+      <w:proofErr w:type="spellStart"/>
+      <w:r>
+        <w:t>duplicidade</w:t>
+      </w:r>
+      <w:proofErr w:type="spellEnd"/>
+      <w:r>
+        <w:t>: ${</w:t>
+      </w:r>
+      <w:proofErr w:type="spellStart"/>
+      <w:r>
+        <w:t>ia_duplicidade</w:t>
+      </w:r>
+      <w:proofErr w:type="spellEnd"/>
+      <w:r>
+        <w:t>}</w:t>
+      </w:r>
+    </w:p>
+    <w:p>
+      <w:proofErr w:type="spellStart"/>
+      <w:r>
+        <w:t>Validação</w:t>
+      </w:r>
+      <w:proofErr w:type="spellEnd"/>
+      <w:r>
+        <w:t xml:space="preserve"> PPA/LOA: ${</w:t>
+      </w:r>
+      <w:proofErr w:type="spellStart"/>
+      <w:r>
+        <w:t>ia_validacao</w:t>
+      </w:r>
+      <w:proofErr w:type="spellEnd"/>
+      <w:r>
+        <w:t>}</w:t>
+      </w:r>
+    </w:p>
+    <w:p>
+      <w:r>
+        <w:rPr>
+          <w:b/>
+          <w:sz w:val="24"/>
+        </w:rPr>
+        <w:t xml:space="preserve">11. </w:t>
+      </w:r>
+      <w:proofErr w:type="spellStart"/>
+      <w:r>
+        <w:rPr>
+          <w:b/>
+          <w:sz w:val="24"/>
+        </w:rPr>
+        <w:t>Transparência</w:t>
+      </w:r>
+      <w:proofErr w:type="spellEnd"/>
+      <w:r>
+        <w:rPr>
+          <w:b/>
+          <w:sz w:val="24"/>
+        </w:rPr>
+        <w:t xml:space="preserve"> Pública</w:t>
+      </w:r>
+    </w:p>
+    <w:p>
+      <w:proofErr w:type="spellStart"/>
+      <w:r>
+        <w:t>Resumo</w:t>
+      </w:r>
+      <w:proofErr w:type="spellEnd"/>
+      <w:r>
+        <w:t xml:space="preserve"> </w:t>
+      </w:r>
+      <w:proofErr w:type="spellStart"/>
+      <w:r>
+        <w:t>público</w:t>
+      </w:r>
+      <w:proofErr w:type="spellEnd"/>
+      <w:r>
+        <w:t>: ${</w:t>
+      </w:r>
+      <w:proofErr w:type="spellStart"/>
+      <w:r>
+        <w:t>transparencia_resumo</w:t>
+      </w:r>
+      <w:proofErr w:type="spellEnd"/>
+      <w:r>
+        <w:t>}</w:t>
+      </w:r>
+    </w:p>
+    <w:p>
+      <w:r>
+        <w:t xml:space="preserve">FAQ </w:t>
+      </w:r>
+      <w:proofErr w:type="spellStart"/>
+      <w:r>
+        <w:t>jurídico</w:t>
+      </w:r>
+      <w:proofErr w:type="spellEnd"/>
+      <w:r>
+        <w:t>: ${</w:t>
+      </w:r>
+      <w:proofErr w:type="spellStart"/>
+      <w:r>
+        <w:t>transparencia_faq</w:t>
+      </w:r>
+      <w:proofErr w:type="spellEnd"/>
+      <w:r>
+        <w:t>}</w:t>
+      </w:r>
+    </w:p>
+    <w:p>
+      <w:proofErr w:type="spellStart"/>
+      <w:r>
+        <w:t>Prazo</w:t>
+      </w:r>
+      <w:proofErr w:type="spellEnd"/>
+      <w:r>
+        <w:t xml:space="preserve"> para </w:t>
+      </w:r>
+      <w:proofErr w:type="spellStart"/>
+      <w:r>
+        <w:t>publicação</w:t>
+      </w:r>
+      <w:proofErr w:type="spellEnd"/>
+      <w:r>
+        <w:t>: ${</w:t>
+      </w:r>
+      <w:proofErr w:type="spellStart"/>
+      <w:r>
+        <w:t>transparencia_prazo</w:t>
+      </w:r>
+      <w:proofErr w:type="spellEnd"/>
+      <w:r>
+        <w:t xml:space="preserve">} </w:t>
+      </w:r>
+      <w:proofErr w:type="spellStart"/>
+      <w:r>
+        <w:t>dias</w:t>
+      </w:r>
+      <w:proofErr w:type="spellEnd"/>
+      <w:r>
+        <w:t xml:space="preserve"> </w:t>
+      </w:r>
+      <w:proofErr w:type="spellStart"/>
+      <w:r>
+        <w:t>úteis</w:t>
+      </w:r>
+      <w:proofErr w:type="spellEnd"/>
     </w:p>
     <w:p>
       <w:r>
@@ -306,38 +1074,132 @@
           <w:sz w:val="24"/>
         </w:rPr>
         <w:lastRenderedPageBreak/>
-        <w:t>12. Assinatura Digital</w:t>
+        <w:t xml:space="preserve">12. </w:t>
+      </w:r>
+      <w:proofErr w:type="spellStart"/>
+      <w:r>
+        <w:rPr>
+          <w:b/>
+          <w:sz w:val="24"/>
+        </w:rPr>
+        <w:t>Assinatura</w:t>
+      </w:r>
+      <w:proofErr w:type="spellEnd"/>
+      <w:r>
+        <w:rPr>
+          <w:b/>
+          <w:sz w:val="24"/>
+        </w:rPr>
+        <w:t xml:space="preserve"> Digital</w:t>
       </w:r>
     </w:p>
     <w:p>
-      <w:r>
-        <w:t>Assinatura: ${assinatura_formato}</w:t>
+      <w:proofErr w:type="spellStart"/>
+      <w:r>
+        <w:t>Assinatura</w:t>
+      </w:r>
+      <w:proofErr w:type="spellEnd"/>
+      <w:r>
+        <w:t>: ${</w:t>
+      </w:r>
+      <w:proofErr w:type="spellStart"/>
+      <w:r>
+        <w:t>assinatura_formato</w:t>
+      </w:r>
+      <w:proofErr w:type="spellEnd"/>
+      <w:r>
+        <w:t>}</w:t>
       </w:r>
     </w:p>
     <w:p/>
     <w:p>
-      <w:r>
-        <w:t>Aprovo este documento.</w:t>
+      <w:proofErr w:type="spellStart"/>
+      <w:r>
+        <w:t>Aprovo</w:t>
+      </w:r>
+      <w:proofErr w:type="spellEnd"/>
+      <w:r>
+        <w:t xml:space="preserve"> </w:t>
+      </w:r>
+      <w:proofErr w:type="spellStart"/>
+      <w:r>
+        <w:t>este</w:t>
+      </w:r>
+      <w:proofErr w:type="spellEnd"/>
+      <w:r>
+        <w:t xml:space="preserve"> </w:t>
+      </w:r>
+      <w:proofErr w:type="spellStart"/>
+      <w:r>
+        <w:t>documento</w:t>
+      </w:r>
+      <w:proofErr w:type="spellEnd"/>
+      <w:r>
+        <w:t>.</w:t>
       </w:r>
     </w:p>
     <w:p>
       <w:r>
-        <w:t>${cidade_maiusculo}, ${data_extenso}</w:t>
+        <w:t>${</w:t>
+      </w:r>
+      <w:proofErr w:type="spellStart"/>
+      <w:r>
+        <w:t>cidade_</w:t>
+      </w:r>
+      <w:proofErr w:type="gramStart"/>
+      <w:r>
+        <w:t>maiusculo</w:t>
+      </w:r>
+      <w:proofErr w:type="spellEnd"/>
+      <w:r>
+        <w:t>},</w:t>
+      </w:r>
+      <w:proofErr w:type="gramEnd"/>
+      <w:r>
+        <w:t xml:space="preserve"> ${</w:t>
+      </w:r>
+      <w:proofErr w:type="spellStart"/>
+      <w:r>
+        <w:t>data_extenso</w:t>
+      </w:r>
+      <w:proofErr w:type="spellEnd"/>
+      <w:r>
+        <w:t>}</w:t>
       </w:r>
     </w:p>
     <w:p>
       <w:r>
-        <w:t>${nome_autoridade}</w:t>
+        <w:t>${</w:t>
+      </w:r>
+      <w:proofErr w:type="spellStart"/>
+      <w:r>
+        <w:t>nome_autoridade</w:t>
+      </w:r>
+      <w:proofErr w:type="spellEnd"/>
+      <w:r>
+        <w:t>}</w:t>
       </w:r>
     </w:p>
     <w:p>
       <w:r>
-        <w:t>${cargo_autoridade}</w:t>
+        <w:t>${</w:t>
+      </w:r>
+      <w:proofErr w:type="spellStart"/>
+      <w:r>
+        <w:t>cargo_autoridade</w:t>
+      </w:r>
+      <w:proofErr w:type="spellEnd"/>
+      <w:r>
+        <w:t>}</w:t>
       </w:r>
     </w:p>
     <w:sectPr>
-      <w:headerReference w:type="default" r:id="rId8"/>
-      <w:footerReference w:type="default" r:id="rId9"/>
+      <w:headerReference w:type="even" r:id="rId8"/>
+      <w:headerReference w:type="default" r:id="rId9"/>
+      <w:footerReference w:type="even" r:id="rId10"/>
+      <w:footerReference w:type="default" r:id="rId11"/>
+      <w:headerReference w:type="first" r:id="rId12"/>
+      <w:footerReference w:type="first" r:id="rId13"/>
       <w:pgSz w:w="12240" w:h="15840" w:code="1"/>
       <w:pgMar w:top="1440" w:right="1797" w:bottom="1440" w:left="1797" w:header="964" w:footer="720" w:gutter="0"/>
       <w:cols w:space="720"/>
@@ -373,6 +1235,16 @@
 </file>
 
 <file path=word/footer1.xml><?xml version="1.0" encoding="utf-8"?>
+<w:ftr xmlns:wpc="http://schemas.microsoft.com/office/word/2010/wordprocessingCanvas" xmlns:cx="http://schemas.microsoft.com/office/drawing/2014/chartex" xmlns:cx1="http://schemas.microsoft.com/office/drawing/2015/9/8/chartex" xmlns:cx2="http://schemas.microsoft.com/office/drawing/2015/10/21/chartex" xmlns:cx3="http://schemas.microsoft.com/office/drawing/2016/5/9/chartex" xmlns:cx4="http://schemas.microsoft.com/office/drawing/2016/5/10/chartex" xmlns:cx5="http://schemas.microsoft.com/office/drawing/2016/5/11/chartex" xmlns:cx6="http://schemas.microsoft.com/office/drawing/2016/5/12/chartex" xmlns:cx7="http://schemas.microsoft.com/office/drawing/2016/5/13/chartex" xmlns:cx8="http://schemas.microsoft.com/office/drawing/2016/5/14/chartex" xmlns:mc="http://schemas.openxmlformats.org/markup-compatibility/2006" xmlns:aink="http://schemas.microsoft.com/office/drawing/2016/ink" xmlns:am3d="http://schemas.microsoft.com/office/drawing/2017/model3d" xmlns:o="urn:schemas-microsoft-com:office:office" xmlns:oel="http://schemas.microsoft.com/office/2019/extlst" xmlns:r="http://schemas.openxmlformats.org/officeDocument/2006/relationships" xmlns:m="http://schemas.openxmlformats.org/officeDocument/2006/math" xmlns:v="urn:schemas-microsoft-com:vml" xmlns:wp14="http://schemas.microsoft.com/office/word/2010/wordprocessingDrawing" xmlns:wp="http://schemas.openxmlformats.org/drawingml/2006/wordprocessingDrawing" xmlns:w10="urn:schemas-microsoft-com:office:word" xmlns:w="http://schemas.openxmlformats.org/wordprocessingml/2006/main" xmlns:w14="http://schemas.microsoft.com/office/word/2010/wordml" xmlns:w15="http://schemas.microsoft.com/office/word/2012/wordml" xmlns:w16cex="http://schemas.microsoft.com/office/word/2018/wordml/cex" xmlns:w16cid="http://schemas.microsoft.com/office/word/2016/wordml/cid" xmlns:w16="http://schemas.microsoft.com/office/word/2018/wordml" xmlns:w16du="http://schemas.microsoft.com/office/word/2023/wordml/word16du" xmlns:w16sdtdh="http://schemas.microsoft.com/office/word/2020/wordml/sdtdatahash" xmlns:w16sdtfl="http://schemas.microsoft.com/office/word/2024/wordml/sdtformatlock" xmlns:w16se="http://schemas.microsoft.com/office/word/2015/wordml/symex" xmlns:wpg="http://schemas.microsoft.com/office/word/2010/wordprocessingGroup" xmlns:wpi="http://schemas.microsoft.com/office/word/2010/wordprocessingInk" xmlns:wne="http://schemas.microsoft.com/office/word/2006/wordml" xmlns:wps="http://schemas.microsoft.com/office/word/2010/wordprocessingShape" mc:Ignorable="w14 w15 w16se w16cid w16 w16cex w16sdtdh w16sdtfl w16du wp14">
+  <w:p>
+    <w:pPr>
+      <w:pStyle w:val="Rodap"/>
+    </w:pPr>
+  </w:p>
+</w:ftr>
+</file>
+
+<file path=word/footer2.xml><?xml version="1.0" encoding="utf-8"?>
 <w:ftr xmlns:wpc="http://schemas.microsoft.com/office/word/2010/wordprocessingCanvas" xmlns:cx="http://schemas.microsoft.com/office/drawing/2014/chartex" xmlns:cx1="http://schemas.microsoft.com/office/drawing/2015/9/8/chartex" xmlns:cx2="http://schemas.microsoft.com/office/drawing/2015/10/21/chartex" xmlns:cx3="http://schemas.microsoft.com/office/drawing/2016/5/9/chartex" xmlns:cx4="http://schemas.microsoft.com/office/drawing/2016/5/10/chartex" xmlns:cx5="http://schemas.microsoft.com/office/drawing/2016/5/11/chartex" xmlns:cx6="http://schemas.microsoft.com/office/drawing/2016/5/12/chartex" xmlns:cx7="http://schemas.microsoft.com/office/drawing/2016/5/13/chartex" xmlns:cx8="http://schemas.microsoft.com/office/drawing/2016/5/14/chartex" xmlns:mc="http://schemas.openxmlformats.org/markup-compatibility/2006" xmlns:aink="http://schemas.microsoft.com/office/drawing/2016/ink" xmlns:am3d="http://schemas.microsoft.com/office/drawing/2017/model3d" xmlns:o="urn:schemas-microsoft-com:office:office" xmlns:oel="http://schemas.microsoft.com/office/2019/extlst" xmlns:r="http://schemas.openxmlformats.org/officeDocument/2006/relationships" xmlns:m="http://schemas.openxmlformats.org/officeDocument/2006/math" xmlns:v="urn:schemas-microsoft-com:vml" xmlns:wp14="http://schemas.microsoft.com/office/word/2010/wordprocessingDrawing" xmlns:wp="http://schemas.openxmlformats.org/drawingml/2006/wordprocessingDrawing" xmlns:w10="urn:schemas-microsoft-com:office:word" xmlns:w="http://schemas.openxmlformats.org/wordprocessingml/2006/main" xmlns:w14="http://schemas.microsoft.com/office/word/2010/wordml" xmlns:w15="http://schemas.microsoft.com/office/word/2012/wordml" xmlns:w16cex="http://schemas.microsoft.com/office/word/2018/wordml/cex" xmlns:w16cid="http://schemas.microsoft.com/office/word/2016/wordml/cid" xmlns:w16="http://schemas.microsoft.com/office/word/2018/wordml" xmlns:w16du="http://schemas.microsoft.com/office/word/2023/wordml/word16du" xmlns:w16sdtdh="http://schemas.microsoft.com/office/word/2020/wordml/sdtdatahash" xmlns:w16sdtfl="http://schemas.microsoft.com/office/word/2024/wordml/sdtformatlock" xmlns:w16se="http://schemas.microsoft.com/office/word/2015/wordml/symex" xmlns:wpg="http://schemas.microsoft.com/office/word/2010/wordprocessingGroup" xmlns:wpi="http://schemas.microsoft.com/office/word/2010/wordprocessingInk" xmlns:wne="http://schemas.microsoft.com/office/word/2006/wordml" xmlns:wps="http://schemas.microsoft.com/office/word/2010/wordprocessingShape" mc:Ignorable="w14 w15 w16se w16cid w16 w16cex w16sdtdh w16sdtfl w16du wp14">
   <w:p>
     <w:pPr>
@@ -402,6 +1274,16 @@
 </w:ftr>
 </file>
 
+<file path=word/footer3.xml><?xml version="1.0" encoding="utf-8"?>
+<w:ftr xmlns:wpc="http://schemas.microsoft.com/office/word/2010/wordprocessingCanvas" xmlns:cx="http://schemas.microsoft.com/office/drawing/2014/chartex" xmlns:cx1="http://schemas.microsoft.com/office/drawing/2015/9/8/chartex" xmlns:cx2="http://schemas.microsoft.com/office/drawing/2015/10/21/chartex" xmlns:cx3="http://schemas.microsoft.com/office/drawing/2016/5/9/chartex" xmlns:cx4="http://schemas.microsoft.com/office/drawing/2016/5/10/chartex" xmlns:cx5="http://schemas.microsoft.com/office/drawing/2016/5/11/chartex" xmlns:cx6="http://schemas.microsoft.com/office/drawing/2016/5/12/chartex" xmlns:cx7="http://schemas.microsoft.com/office/drawing/2016/5/13/chartex" xmlns:cx8="http://schemas.microsoft.com/office/drawing/2016/5/14/chartex" xmlns:mc="http://schemas.openxmlformats.org/markup-compatibility/2006" xmlns:aink="http://schemas.microsoft.com/office/drawing/2016/ink" xmlns:am3d="http://schemas.microsoft.com/office/drawing/2017/model3d" xmlns:o="urn:schemas-microsoft-com:office:office" xmlns:oel="http://schemas.microsoft.com/office/2019/extlst" xmlns:r="http://schemas.openxmlformats.org/officeDocument/2006/relationships" xmlns:m="http://schemas.openxmlformats.org/officeDocument/2006/math" xmlns:v="urn:schemas-microsoft-com:vml" xmlns:wp14="http://schemas.microsoft.com/office/word/2010/wordprocessingDrawing" xmlns:wp="http://schemas.openxmlformats.org/drawingml/2006/wordprocessingDrawing" xmlns:w10="urn:schemas-microsoft-com:office:word" xmlns:w="http://schemas.openxmlformats.org/wordprocessingml/2006/main" xmlns:w14="http://schemas.microsoft.com/office/word/2010/wordml" xmlns:w15="http://schemas.microsoft.com/office/word/2012/wordml" xmlns:w16cex="http://schemas.microsoft.com/office/word/2018/wordml/cex" xmlns:w16cid="http://schemas.microsoft.com/office/word/2016/wordml/cid" xmlns:w16="http://schemas.microsoft.com/office/word/2018/wordml" xmlns:w16du="http://schemas.microsoft.com/office/word/2023/wordml/word16du" xmlns:w16sdtdh="http://schemas.microsoft.com/office/word/2020/wordml/sdtdatahash" xmlns:w16sdtfl="http://schemas.microsoft.com/office/word/2024/wordml/sdtformatlock" xmlns:w16se="http://schemas.microsoft.com/office/word/2015/wordml/symex" xmlns:wpg="http://schemas.microsoft.com/office/word/2010/wordprocessingGroup" xmlns:wpi="http://schemas.microsoft.com/office/word/2010/wordprocessingInk" xmlns:wne="http://schemas.microsoft.com/office/word/2006/wordml" xmlns:wps="http://schemas.microsoft.com/office/word/2010/wordprocessingShape" mc:Ignorable="w14 w15 w16se w16cid w16 w16cex w16sdtdh w16sdtfl w16du wp14">
+  <w:p>
+    <w:pPr>
+      <w:pStyle w:val="Rodap"/>
+    </w:pPr>
+  </w:p>
+</w:ftr>
+</file>
+
 <file path=word/footnotes.xml><?xml version="1.0" encoding="utf-8"?>
 <w:footnotes xmlns:wpc="http://schemas.microsoft.com/office/word/2010/wordprocessingCanvas" xmlns:cx="http://schemas.microsoft.com/office/drawing/2014/chartex" xmlns:cx1="http://schemas.microsoft.com/office/drawing/2015/9/8/chartex" xmlns:cx2="http://schemas.microsoft.com/office/drawing/2015/10/21/chartex" xmlns:cx3="http://schemas.microsoft.com/office/drawing/2016/5/9/chartex" xmlns:cx4="http://schemas.microsoft.com/office/drawing/2016/5/10/chartex" xmlns:cx5="http://schemas.microsoft.com/office/drawing/2016/5/11/chartex" xmlns:cx6="http://schemas.microsoft.com/office/drawing/2016/5/12/chartex" xmlns:cx7="http://schemas.microsoft.com/office/drawing/2016/5/13/chartex" xmlns:cx8="http://schemas.microsoft.com/office/drawing/2016/5/14/chartex" xmlns:mc="http://schemas.openxmlformats.org/markup-compatibility/2006" xmlns:aink="http://schemas.microsoft.com/office/drawing/2016/ink" xmlns:am3d="http://schemas.microsoft.com/office/drawing/2017/model3d" xmlns:o="urn:schemas-microsoft-com:office:office" xmlns:oel="http://schemas.microsoft.com/office/2019/extlst" xmlns:r="http://schemas.openxmlformats.org/officeDocument/2006/relationships" xmlns:m="http://schemas.openxmlformats.org/officeDocument/2006/math" xmlns:v="urn:schemas-microsoft-com:vml" xmlns:wp14="http://schemas.microsoft.com/office/word/2010/wordprocessingDrawing" xmlns:wp="http://schemas.openxmlformats.org/drawingml/2006/wordprocessingDrawing" xmlns:w10="urn:schemas-microsoft-com:office:word" xmlns:w="http://schemas.openxmlformats.org/wordprocessingml/2006/main" xmlns:w14="http://schemas.microsoft.com/office/word/2010/wordml" xmlns:w15="http://schemas.microsoft.com/office/word/2012/wordml" xmlns:w16cex="http://schemas.microsoft.com/office/word/2018/wordml/cex" xmlns:w16cid="http://schemas.microsoft.com/office/word/2016/wordml/cid" xmlns:w16="http://schemas.microsoft.com/office/word/2018/wordml" xmlns:w16du="http://schemas.microsoft.com/office/word/2023/wordml/word16du" xmlns:w16sdtdh="http://schemas.microsoft.com/office/word/2020/wordml/sdtdatahash" xmlns:w16sdtfl="http://schemas.microsoft.com/office/word/2024/wordml/sdtformatlock" xmlns:w16se="http://schemas.microsoft.com/office/word/2015/wordml/symex" xmlns:wpg="http://schemas.microsoft.com/office/word/2010/wordprocessingGroup" xmlns:wpi="http://schemas.microsoft.com/office/word/2010/wordprocessingInk" xmlns:wne="http://schemas.microsoft.com/office/word/2006/wordml" xmlns:wps="http://schemas.microsoft.com/office/word/2010/wordprocessingShape" mc:Ignorable="w14 w15 w16se w16cid w16 w16cex w16sdtdh w16sdtfl w16du wp14">
   <w:footnote w:type="separator" w:id="-1">
@@ -428,6 +1310,16 @@
 </file>
 
 <file path=word/header1.xml><?xml version="1.0" encoding="utf-8"?>
+<w:hdr xmlns:wpc="http://schemas.microsoft.com/office/word/2010/wordprocessingCanvas" xmlns:cx="http://schemas.microsoft.com/office/drawing/2014/chartex" xmlns:cx1="http://schemas.microsoft.com/office/drawing/2015/9/8/chartex" xmlns:cx2="http://schemas.microsoft.com/office/drawing/2015/10/21/chartex" xmlns:cx3="http://schemas.microsoft.com/office/drawing/2016/5/9/chartex" xmlns:cx4="http://schemas.microsoft.com/office/drawing/2016/5/10/chartex" xmlns:cx5="http://schemas.microsoft.com/office/drawing/2016/5/11/chartex" xmlns:cx6="http://schemas.microsoft.com/office/drawing/2016/5/12/chartex" xmlns:cx7="http://schemas.microsoft.com/office/drawing/2016/5/13/chartex" xmlns:cx8="http://schemas.microsoft.com/office/drawing/2016/5/14/chartex" xmlns:mc="http://schemas.openxmlformats.org/markup-compatibility/2006" xmlns:aink="http://schemas.microsoft.com/office/drawing/2016/ink" xmlns:am3d="http://schemas.microsoft.com/office/drawing/2017/model3d" xmlns:o="urn:schemas-microsoft-com:office:office" xmlns:oel="http://schemas.microsoft.com/office/2019/extlst" xmlns:r="http://schemas.openxmlformats.org/officeDocument/2006/relationships" xmlns:m="http://schemas.openxmlformats.org/officeDocument/2006/math" xmlns:v="urn:schemas-microsoft-com:vml" xmlns:wp14="http://schemas.microsoft.com/office/word/2010/wordprocessingDrawing" xmlns:wp="http://schemas.openxmlformats.org/drawingml/2006/wordprocessingDrawing" xmlns:w10="urn:schemas-microsoft-com:office:word" xmlns:w="http://schemas.openxmlformats.org/wordprocessingml/2006/main" xmlns:w14="http://schemas.microsoft.com/office/word/2010/wordml" xmlns:w15="http://schemas.microsoft.com/office/word/2012/wordml" xmlns:w16cex="http://schemas.microsoft.com/office/word/2018/wordml/cex" xmlns:w16cid="http://schemas.microsoft.com/office/word/2016/wordml/cid" xmlns:w16="http://schemas.microsoft.com/office/word/2018/wordml" xmlns:w16du="http://schemas.microsoft.com/office/word/2023/wordml/word16du" xmlns:w16sdtdh="http://schemas.microsoft.com/office/word/2020/wordml/sdtdatahash" xmlns:w16sdtfl="http://schemas.microsoft.com/office/word/2024/wordml/sdtformatlock" xmlns:w16se="http://schemas.microsoft.com/office/word/2015/wordml/symex" xmlns:wpg="http://schemas.microsoft.com/office/word/2010/wordprocessingGroup" xmlns:wpi="http://schemas.microsoft.com/office/word/2010/wordprocessingInk" xmlns:wne="http://schemas.microsoft.com/office/word/2006/wordml" xmlns:wps="http://schemas.microsoft.com/office/word/2010/wordprocessingShape" mc:Ignorable="w14 w15 w16se w16cid w16 w16cex w16sdtdh w16sdtfl w16du wp14">
+  <w:p>
+    <w:pPr>
+      <w:pStyle w:val="Cabealho"/>
+    </w:pPr>
+  </w:p>
+</w:hdr>
+</file>
+
+<file path=word/header2.xml><?xml version="1.0" encoding="utf-8"?>
 <w:hdr xmlns:wpc="http://schemas.microsoft.com/office/word/2010/wordprocessingCanvas" xmlns:cx="http://schemas.microsoft.com/office/drawing/2014/chartex" xmlns:cx1="http://schemas.microsoft.com/office/drawing/2015/9/8/chartex" xmlns:cx2="http://schemas.microsoft.com/office/drawing/2015/10/21/chartex" xmlns:cx3="http://schemas.microsoft.com/office/drawing/2016/5/9/chartex" xmlns:cx4="http://schemas.microsoft.com/office/drawing/2016/5/10/chartex" xmlns:cx5="http://schemas.microsoft.com/office/drawing/2016/5/11/chartex" xmlns:cx6="http://schemas.microsoft.com/office/drawing/2016/5/12/chartex" xmlns:cx7="http://schemas.microsoft.com/office/drawing/2016/5/13/chartex" xmlns:cx8="http://schemas.microsoft.com/office/drawing/2016/5/14/chartex" xmlns:mc="http://schemas.openxmlformats.org/markup-compatibility/2006" xmlns:aink="http://schemas.microsoft.com/office/drawing/2016/ink" xmlns:am3d="http://schemas.microsoft.com/office/drawing/2017/model3d" xmlns:o="urn:schemas-microsoft-com:office:office" xmlns:oel="http://schemas.microsoft.com/office/2019/extlst" xmlns:r="http://schemas.openxmlformats.org/officeDocument/2006/relationships" xmlns:m="http://schemas.openxmlformats.org/officeDocument/2006/math" xmlns:v="urn:schemas-microsoft-com:vml" xmlns:wp14="http://schemas.microsoft.com/office/word/2010/wordprocessingDrawing" xmlns:wp="http://schemas.openxmlformats.org/drawingml/2006/wordprocessingDrawing" xmlns:w10="urn:schemas-microsoft-com:office:word" xmlns:w="http://schemas.openxmlformats.org/wordprocessingml/2006/main" xmlns:w14="http://schemas.microsoft.com/office/word/2010/wordml" xmlns:w15="http://schemas.microsoft.com/office/word/2012/wordml" xmlns:w16cex="http://schemas.microsoft.com/office/word/2018/wordml/cex" xmlns:w16cid="http://schemas.microsoft.com/office/word/2016/wordml/cid" xmlns:w16="http://schemas.microsoft.com/office/word/2018/wordml" xmlns:w16du="http://schemas.microsoft.com/office/word/2023/wordml/word16du" xmlns:w16sdtdh="http://schemas.microsoft.com/office/word/2020/wordml/sdtdatahash" xmlns:w16sdtfl="http://schemas.microsoft.com/office/word/2024/wordml/sdtformatlock" xmlns:w16se="http://schemas.microsoft.com/office/word/2015/wordml/symex" xmlns:wpg="http://schemas.microsoft.com/office/word/2010/wordprocessingGroup" xmlns:wpi="http://schemas.microsoft.com/office/word/2010/wordprocessingInk" xmlns:wne="http://schemas.microsoft.com/office/word/2006/wordml" xmlns:wps="http://schemas.microsoft.com/office/word/2010/wordprocessingShape" mc:Ignorable="w14 w15 w16se w16cid w16 w16cex w16sdtdh w16sdtfl w16du wp14">
   <w:p>
     <w:pPr>
@@ -490,6 +1382,16 @@
       <w:br/>
       <w:t>DIRETORIA DE LICITAÇÕES E CONTRATOS</w:t>
     </w:r>
+  </w:p>
+</w:hdr>
+</file>
+
+<file path=word/header3.xml><?xml version="1.0" encoding="utf-8"?>
+<w:hdr xmlns:wpc="http://schemas.microsoft.com/office/word/2010/wordprocessingCanvas" xmlns:cx="http://schemas.microsoft.com/office/drawing/2014/chartex" xmlns:cx1="http://schemas.microsoft.com/office/drawing/2015/9/8/chartex" xmlns:cx2="http://schemas.microsoft.com/office/drawing/2015/10/21/chartex" xmlns:cx3="http://schemas.microsoft.com/office/drawing/2016/5/9/chartex" xmlns:cx4="http://schemas.microsoft.com/office/drawing/2016/5/10/chartex" xmlns:cx5="http://schemas.microsoft.com/office/drawing/2016/5/11/chartex" xmlns:cx6="http://schemas.microsoft.com/office/drawing/2016/5/12/chartex" xmlns:cx7="http://schemas.microsoft.com/office/drawing/2016/5/13/chartex" xmlns:cx8="http://schemas.microsoft.com/office/drawing/2016/5/14/chartex" xmlns:mc="http://schemas.openxmlformats.org/markup-compatibility/2006" xmlns:aink="http://schemas.microsoft.com/office/drawing/2016/ink" xmlns:am3d="http://schemas.microsoft.com/office/drawing/2017/model3d" xmlns:o="urn:schemas-microsoft-com:office:office" xmlns:oel="http://schemas.microsoft.com/office/2019/extlst" xmlns:r="http://schemas.openxmlformats.org/officeDocument/2006/relationships" xmlns:m="http://schemas.openxmlformats.org/officeDocument/2006/math" xmlns:v="urn:schemas-microsoft-com:vml" xmlns:wp14="http://schemas.microsoft.com/office/word/2010/wordprocessingDrawing" xmlns:wp="http://schemas.openxmlformats.org/drawingml/2006/wordprocessingDrawing" xmlns:w10="urn:schemas-microsoft-com:office:word" xmlns:w="http://schemas.openxmlformats.org/wordprocessingml/2006/main" xmlns:w14="http://schemas.microsoft.com/office/word/2010/wordml" xmlns:w15="http://schemas.microsoft.com/office/word/2012/wordml" xmlns:w16cex="http://schemas.microsoft.com/office/word/2018/wordml/cex" xmlns:w16cid="http://schemas.microsoft.com/office/word/2016/wordml/cid" xmlns:w16="http://schemas.microsoft.com/office/word/2018/wordml" xmlns:w16du="http://schemas.microsoft.com/office/word/2023/wordml/word16du" xmlns:w16sdtdh="http://schemas.microsoft.com/office/word/2020/wordml/sdtdatahash" xmlns:w16sdtfl="http://schemas.microsoft.com/office/word/2024/wordml/sdtformatlock" xmlns:w16se="http://schemas.microsoft.com/office/word/2015/wordml/symex" xmlns:wpg="http://schemas.microsoft.com/office/word/2010/wordprocessingGroup" xmlns:wpi="http://schemas.microsoft.com/office/word/2010/wordprocessingInk" xmlns:wne="http://schemas.microsoft.com/office/word/2006/wordml" xmlns:wps="http://schemas.microsoft.com/office/word/2010/wordprocessingShape" mc:Ignorable="w14 w15 w16se w16cid w16 w16cex w16sdtdh w16sdtfl w16du wp14">
+  <w:p>
+    <w:pPr>
+      <w:pStyle w:val="Cabealho"/>
+    </w:pPr>
   </w:p>
 </w:hdr>
 </file>

</xml_diff>